<commit_message>
FINAL FINAL FINAL FINAL FINAL with report FINAL FINAL FINAL FINAL FINAL FINAL
</commit_message>
<xml_diff>
--- a/COMP1100 Assignment 2 report.docx
+++ b/COMP1100 Assignment 2 report.docx
@@ -1034,7 +1034,13 @@
         <w:t xml:space="preserve"> the leaves </w:t>
       </w:r>
       <w:r>
-        <w:t>of the sorted nodes failed to sort and the function was</w:t>
+        <w:t>of</w:t>
+      </w:r>
+      <w:r>
+        <w:t xml:space="preserve"> the sorted N</w:t>
+      </w:r>
+      <w:r>
+        <w:t>odes failed to sort and the function was</w:t>
       </w:r>
       <w:r>
         <w:t xml:space="preserve"> therefore moot. </w:t>
@@ -1043,10 +1049,19 @@
         <w:t>The thought thereafter this problem was to create a separate helper fun</w:t>
       </w:r>
       <w:r>
-        <w:t xml:space="preserve">ction to sort the leaves </w:t>
-      </w:r>
-      <w:r>
-        <w:t xml:space="preserve"> (sortTree), which could be applied to the nodes as the recursion allows, however this failed to take into consideration when Nodes’ leaves were Nodes and was therefore also inapplicable. </w:t>
+        <w:t xml:space="preserve">ction to sort the </w:t>
+      </w:r>
+      <w:r>
+        <w:t>leaves (</w:t>
+      </w:r>
+      <w:r>
+        <w:t>sortTree),</w:t>
+      </w:r>
+      <w:r>
+        <w:t xml:space="preserve"> which could be applied to the N</w:t>
+      </w:r>
+      <w:r>
+        <w:t xml:space="preserve">odes as the recursion allows, however this failed to take into consideration when Nodes’ leaves were Nodes and was therefore also inapplicable. </w:t>
       </w:r>
     </w:p>
     <w:p/>
@@ -2013,6 +2028,29 @@
       </w:r>
       <w:r>
         <w:t xml:space="preserve">and thinking about it in terms of logical and lossless terms instead of abstract thought processes proved its strength over blind trial and error. Collaborative thinking in terms of the PAL sessions also proved to be a strong way to solve problems which previously seemed conceptually difficult. An overall rewarding implementation assessment. </w:t>
+      </w:r>
+    </w:p>
+    <w:p>
+      <w:pPr>
+        <w:jc w:val="center"/>
+      </w:pPr>
+    </w:p>
+    <w:p>
+      <w:pPr>
+        <w:jc w:val="center"/>
+      </w:pPr>
+    </w:p>
+    <w:p>
+      <w:pPr>
+        <w:jc w:val="center"/>
+      </w:pPr>
+    </w:p>
+    <w:p>
+      <w:pPr>
+        <w:jc w:val="center"/>
+      </w:pPr>
+      <w:r>
+        <w:t>By Aditya Sharma – u6051965 – 05/05/2017</w:t>
       </w:r>
       <w:bookmarkStart w:id="0" w:name="_GoBack"/>
       <w:bookmarkEnd w:id="0"/>
@@ -2950,7 +2988,7 @@
 </file>
 
 <file path=customXml/itemProps1.xml><?xml version="1.0" encoding="utf-8"?>
-<ds:datastoreItem xmlns:ds="http://schemas.openxmlformats.org/officeDocument/2006/customXml" ds:itemID="{F655D3E7-04A3-C646-A61D-BE9FC387B929}">
+<ds:datastoreItem xmlns:ds="http://schemas.openxmlformats.org/officeDocument/2006/customXml" ds:itemID="{9AEC34D4-D1A1-664B-A2DA-B125E3581B6D}">
   <ds:schemaRefs>
     <ds:schemaRef ds:uri="http://schemas.openxmlformats.org/officeDocument/2006/bibliography"/>
   </ds:schemaRefs>

</xml_diff>